<commit_message>
cài đặt hợp đồng  ở admin
</commit_message>
<xml_diff>
--- a/backend/contract.docx
+++ b/backend/contract.docx
@@ -410,7 +410,7 @@
           <w:sz w:val="26"/>
           <w:szCs w:val="26"/>
         </w:rPr>
-        <w:t xml:space="preserve"> 12</w:t>
+        <w:t xml:space="preserve"> </w:t>
       </w:r>
       <w:r>
         <w:rPr>
@@ -433,7 +433,7 @@
           <w:sz w:val="26"/>
           <w:szCs w:val="26"/>
         </w:rPr>
-        <w:t xml:space="preserve"> 6</w:t>
+        <w:t xml:space="preserve"> </w:t>
       </w:r>
       <w:r>
         <w:rPr>
@@ -479,7 +479,7 @@
           <w:sz w:val="26"/>
           <w:szCs w:val="26"/>
         </w:rPr>
-        <w:t xml:space="preserve">2025</w:t>
+        <w:t xml:space="preserve"/>
       </w:r>
       <w:r>
         <w:rPr>
@@ -537,7 +537,7 @@
           <w:sz w:val="26"/>
           <w:szCs w:val="26"/>
         </w:rPr>
-        <w:t xml:space="preserve">Hà Nội</w:t>
+        <w:t xml:space="preserve"/>
       </w:r>
       <w:r>
         <w:rPr>
@@ -648,7 +648,7 @@
           <w:sz w:val="26"/>
           <w:szCs w:val="26"/>
         </w:rPr>
-        <w:t xml:space="preserve">Hà Nội</w:t>
+        <w:t xml:space="preserve"/>
       </w:r>
     </w:p>
     <w:p>
@@ -701,7 +701,7 @@
           <w:sz w:val="26"/>
           <w:szCs w:val="26"/>
         </w:rPr>
-        <w:t xml:space="preserve">0879654785</w:t>
+        <w:t xml:space="preserve"/>
       </w:r>
       <w:r>
         <w:rPr>
@@ -773,7 +773,7 @@
           <w:sz w:val="26"/>
           <w:szCs w:val="26"/>
         </w:rPr>
-        <w:t xml:space="preserve">4563</w:t>
+        <w:t xml:space="preserve"/>
       </w:r>
     </w:p>
     <w:p>
@@ -826,7 +826,7 @@
           <w:sz w:val="26"/>
           <w:szCs w:val="26"/>
         </w:rPr>
-        <w:t xml:space="preserve">6785</w:t>
+        <w:t xml:space="preserve"/>
       </w:r>
       <w:r>
         <w:rPr>
@@ -889,7 +889,7 @@
           <w:sz w:val="26"/>
           <w:szCs w:val="26"/>
         </w:rPr>
-        <w:t xml:space="preserve">5432167897</w:t>
+        <w:t xml:space="preserve"/>
       </w:r>
       <w:r>
         <w:rPr>
@@ -952,7 +952,7 @@
           <w:sz w:val="26"/>
           <w:szCs w:val="26"/>
         </w:rPr>
-        <w:t xml:space="preserve">Gia Huy</w:t>
+        <w:t xml:space="preserve"/>
       </w:r>
     </w:p>
     <w:p>
@@ -1005,7 +1005,7 @@
           <w:sz w:val="26"/>
           <w:szCs w:val="26"/>
         </w:rPr>
-        <w:t xml:space="preserve">Giám Đốc</w:t>
+        <w:t xml:space="preserve"/>
       </w:r>
       <w:r>
         <w:rPr>
@@ -1061,7 +1061,7 @@
           <w:sz w:val="26"/>
           <w:szCs w:val="26"/>
         </w:rPr>
-        <w:t xml:space="preserve"> NVIDIA</w:t>
+        <w:t xml:space="preserve"> </w:t>
       </w:r>
     </w:p>
     <w:p>
@@ -1114,7 +1114,7 @@
           <w:sz w:val="26"/>
           <w:szCs w:val="26"/>
         </w:rPr>
-        <w:t xml:space="preserve">Hà Nội</w:t>
+        <w:t xml:space="preserve"/>
       </w:r>
       <w:r>
         <w:rPr>
@@ -1177,7 +1177,7 @@
           <w:sz w:val="26"/>
           <w:szCs w:val="26"/>
         </w:rPr>
-        <w:t xml:space="preserve">0897657453</w:t>
+        <w:t xml:space="preserve"/>
       </w:r>
       <w:r>
         <w:rPr>
@@ -1259,7 +1259,7 @@
           <w:sz w:val="26"/>
           <w:szCs w:val="26"/>
         </w:rPr>
-        <w:t xml:space="preserve">7856</w:t>
+        <w:t xml:space="preserve"/>
       </w:r>
       <w:r>
         <w:rPr>
@@ -1322,7 +1322,7 @@
           <w:sz w:val="26"/>
           <w:szCs w:val="26"/>
         </w:rPr>
-        <w:t xml:space="preserve">6782</w:t>
+        <w:t xml:space="preserve"/>
       </w:r>
       <w:r>
         <w:rPr>
@@ -1385,7 +1385,7 @@
           <w:sz w:val="26"/>
           <w:szCs w:val="26"/>
         </w:rPr>
-        <w:t xml:space="preserve">67345890</w:t>
+        <w:t xml:space="preserve"/>
       </w:r>
       <w:r>
         <w:rPr>
@@ -1449,7 +1449,7 @@
           <w:sz w:val="26"/>
           <w:szCs w:val="26"/>
         </w:rPr>
-        <w:t xml:space="preserve">Bảo Huy</w:t>
+        <w:t xml:space="preserve"/>
       </w:r>
       <w:r>
         <w:rPr>
@@ -1512,7 +1512,7 @@
           <w:sz w:val="26"/>
           <w:szCs w:val="26"/>
         </w:rPr>
-        <w:t xml:space="preserve">Chủ Tịch</w:t>
+        <w:t xml:space="preserve"/>
       </w:r>
       <w:r>
         <w:rPr>
@@ -1644,7 +1644,7 @@
           <w:sz w:val="26"/>
           <w:szCs w:val="26"/>
         </w:rPr>
-        <w:t xml:space="preserve">chip điện tử</w:t>
+        <w:t xml:space="preserve"/>
       </w:r>
     </w:p>
     <w:p>

</xml_diff>